<commit_message>
Cycle 1 Updated Docs
</commit_message>
<xml_diff>
--- a/Cycle1_Report.docx
+++ b/Cycle1_Report.docx
@@ -264,7 +264,21 @@
         <w:rPr>
           <w:szCs w:val="20"/>
         </w:rPr>
-        <w:t>Beverley Park Rilett, Ph.D.</w:t>
+        <w:t xml:space="preserve">Beverley Park </w:t>
+      </w:r>
+      <w:proofErr w:type="spellStart"/>
+      <w:r>
+        <w:rPr>
+          <w:szCs w:val="20"/>
+        </w:rPr>
+        <w:t>Rilett</w:t>
+      </w:r>
+      <w:proofErr w:type="spellEnd"/>
+      <w:r>
+        <w:rPr>
+          <w:szCs w:val="20"/>
+        </w:rPr>
+        <w:t>, Ph.D.</w:t>
       </w:r>
     </w:p>
     <w:p>
@@ -2937,7 +2951,15 @@
         <w:ind w:left="360"/>
       </w:pPr>
       <w:r>
-        <w:t>Prior to cycle 1, there was no development for this group. At the time the group of five students were struggling logistically to find meeting times with one another and the sponsor. Admin permissions and clear intent / project focus delayed progress, but was hashed out towards the end of the architectural spike (January 30</w:t>
+        <w:t xml:space="preserve">Prior to cycle 1, there was no development for this group. At the time the group of five students were struggling logistically to find meeting times with one another and the sponsor. Admin permissions and clear intent / project focus delayed </w:t>
+      </w:r>
+      <w:proofErr w:type="gramStart"/>
+      <w:r>
+        <w:t>progress, but</w:t>
+      </w:r>
+      <w:proofErr w:type="gramEnd"/>
+      <w:r>
+        <w:t xml:space="preserve"> was hashed out towards the end of the architectural spike (January 30</w:t>
       </w:r>
       <w:r>
         <w:rPr>
@@ -2946,7 +2968,15 @@
         <w:t>th</w:t>
       </w:r>
       <w:r>
-        <w:t xml:space="preserve">). One Dr Bev agreed to move me into a solo-project, we were able to make significant progress. This section is being included for use in Cycle 2. </w:t>
+        <w:t xml:space="preserve">). One Dr Bev agreed to move me into a </w:t>
+      </w:r>
+      <w:proofErr w:type="gramStart"/>
+      <w:r>
+        <w:t>solo-project</w:t>
+      </w:r>
+      <w:proofErr w:type="gramEnd"/>
+      <w:r>
+        <w:t xml:space="preserve">, we were able to make significant progress. This section is being included for use in Cycle 2. </w:t>
       </w:r>
     </w:p>
     <w:p>
@@ -3286,19 +3316,7 @@
               <w:rPr>
                 <w:rFonts w:ascii="Times New Roman" w:eastAsia="Times New Roman" w:hAnsi="Times New Roman" w:cs="Times New Roman"/>
               </w:rPr>
-              <w:t xml:space="preserve"> </w:t>
-            </w:r>
-            <w:r>
-              <w:rPr>
-                <w:rFonts w:ascii="Times New Roman" w:eastAsia="Times New Roman" w:hAnsi="Times New Roman" w:cs="Times New Roman"/>
-              </w:rPr>
-              <w:t>1</w:t>
-            </w:r>
-            <w:r>
-              <w:rPr>
-                <w:rFonts w:ascii="Times New Roman" w:eastAsia="Times New Roman" w:hAnsi="Times New Roman" w:cs="Times New Roman"/>
-              </w:rPr>
-              <w:t xml:space="preserve"> – Text-Explorer Journal Search</w:t>
+              <w:t xml:space="preserve"> 1 – Text-Explorer Journal Search</w:t>
             </w:r>
           </w:p>
         </w:tc>
@@ -3343,7 +3361,13 @@
               <w:rPr>
                 <w:rFonts w:ascii="Times New Roman" w:eastAsia="Times New Roman" w:hAnsi="Times New Roman" w:cs="Times New Roman"/>
               </w:rPr>
-              <w:t xml:space="preserve">As a user I want to be able to search through George Eliot’s Journals using the current Text-Explorer tool. </w:t>
+              <w:t>As a user I want to be able to search through George Eliot’s Journals</w:t>
+            </w:r>
+            <w:r>
+              <w:rPr>
+                <w:rFonts w:ascii="Times New Roman" w:eastAsia="Times New Roman" w:hAnsi="Times New Roman" w:cs="Times New Roman"/>
+              </w:rPr>
+              <w:t>.</w:t>
             </w:r>
           </w:p>
         </w:tc>
@@ -3446,25 +3470,7 @@
               <w:rPr>
                 <w:rFonts w:ascii="Times New Roman" w:eastAsia="Times New Roman" w:hAnsi="Times New Roman" w:cs="Times New Roman"/>
               </w:rPr>
-              <w:t xml:space="preserve">Planned Hours in </w:t>
-            </w:r>
-            <w:r>
-              <w:rPr>
-                <w:rFonts w:ascii="Times New Roman" w:eastAsia="Times New Roman" w:hAnsi="Times New Roman" w:cs="Times New Roman"/>
-              </w:rPr>
-              <w:t>t</w:t>
-            </w:r>
-            <w:r>
-              <w:rPr>
-                <w:rFonts w:ascii="Times New Roman" w:eastAsia="Times New Roman" w:hAnsi="Times New Roman" w:cs="Times New Roman"/>
-              </w:rPr>
-              <w:t xml:space="preserve">his cycle: </w:t>
-            </w:r>
-            <w:r>
-              <w:rPr>
-                <w:rFonts w:ascii="Times New Roman" w:eastAsia="Times New Roman" w:hAnsi="Times New Roman" w:cs="Times New Roman"/>
-              </w:rPr>
-              <w:t>20</w:t>
+              <w:t>Planned Hours in this cycle: 20</w:t>
             </w:r>
           </w:p>
         </w:tc>
@@ -3622,7 +3628,7 @@
               <w:rPr>
                 <w:rFonts w:ascii="Times New Roman" w:eastAsia="Times New Roman" w:hAnsi="Times New Roman" w:cs="Times New Roman"/>
               </w:rPr>
-              <w:t xml:space="preserve"> – Uploading New Journals</w:t>
+              <w:t xml:space="preserve"> – Journal Page Interaction</w:t>
             </w:r>
           </w:p>
         </w:tc>
@@ -3667,7 +3673,7 @@
               <w:rPr>
                 <w:rFonts w:ascii="Times New Roman" w:eastAsia="Times New Roman" w:hAnsi="Times New Roman" w:cs="Times New Roman"/>
               </w:rPr>
-              <w:t xml:space="preserve">As an admin, I want to be able to add, modify, or delete journal entries. </w:t>
+              <w:t>As a user, I want to be able to be able to read each journal entry easily</w:t>
             </w:r>
           </w:p>
         </w:tc>
@@ -3709,21 +3715,7 @@
               <w:rPr>
                 <w:rFonts w:ascii="Times New Roman" w:eastAsia="Times New Roman" w:hAnsi="Times New Roman" w:cs="Times New Roman"/>
               </w:rPr>
-              <w:t xml:space="preserve">From the administrative side of the website, admin will be able to directly add/edit/remove journal entries to the Journals category. The </w:t>
-            </w:r>
-            <w:proofErr w:type="spellStart"/>
-            <w:r>
-              <w:rPr>
-                <w:rFonts w:ascii="Times New Roman" w:eastAsia="Times New Roman" w:hAnsi="Times New Roman" w:cs="Times New Roman"/>
-              </w:rPr>
-              <w:t>Okema</w:t>
-            </w:r>
-            <w:proofErr w:type="spellEnd"/>
-            <w:r>
-              <w:rPr>
-                <w:rFonts w:ascii="Times New Roman" w:eastAsia="Times New Roman" w:hAnsi="Times New Roman" w:cs="Times New Roman"/>
-              </w:rPr>
-              <w:t xml:space="preserve"> webtool should push changes to the site every 5 minutes or so </w:t>
+              <w:t xml:space="preserve">Users can navigate to the Journals page and do a default, empty entry, search to view all 1,878 journal entries. Entries will be returned in a formatted fashion that will help users easily delimit the information they are looking for.  </w:t>
             </w:r>
           </w:p>
         </w:tc>
@@ -3765,13 +3757,7 @@
               <w:rPr>
                 <w:rFonts w:ascii="Times New Roman" w:eastAsia="Times New Roman" w:hAnsi="Times New Roman" w:cs="Times New Roman"/>
               </w:rPr>
-              <w:t xml:space="preserve">Planned Hours: </w:t>
-            </w:r>
-            <w:r>
-              <w:rPr>
-                <w:rFonts w:ascii="Times New Roman" w:eastAsia="Times New Roman" w:hAnsi="Times New Roman" w:cs="Times New Roman"/>
-              </w:rPr>
-              <w:t>10</w:t>
+              <w:t>Planned Hours: 40</w:t>
             </w:r>
           </w:p>
           <w:p>
@@ -3784,13 +3770,7 @@
               <w:rPr>
                 <w:rFonts w:ascii="Times New Roman" w:eastAsia="Times New Roman" w:hAnsi="Times New Roman" w:cs="Times New Roman"/>
               </w:rPr>
-              <w:t xml:space="preserve">Planned Hours in this cycle: </w:t>
-            </w:r>
-            <w:r>
-              <w:rPr>
-                <w:rFonts w:ascii="Times New Roman" w:eastAsia="Times New Roman" w:hAnsi="Times New Roman" w:cs="Times New Roman"/>
-              </w:rPr>
-              <w:t>0</w:t>
+              <w:t>Planned Hours in this cycle: 20</w:t>
             </w:r>
           </w:p>
         </w:tc>
@@ -3832,7 +3812,7 @@
               <w:rPr>
                 <w:rFonts w:ascii="Times New Roman" w:eastAsia="Times New Roman" w:hAnsi="Times New Roman" w:cs="Times New Roman"/>
               </w:rPr>
-              <w:t>2</w:t>
+              <w:t>1</w:t>
             </w:r>
           </w:p>
         </w:tc>
@@ -3948,7 +3928,7 @@
               <w:rPr>
                 <w:rFonts w:ascii="Times New Roman" w:eastAsia="Times New Roman" w:hAnsi="Times New Roman" w:cs="Times New Roman"/>
               </w:rPr>
-              <w:t xml:space="preserve"> – Journal Web Navigation </w:t>
+              <w:t xml:space="preserve"> – Uploading New Journals</w:t>
             </w:r>
           </w:p>
         </w:tc>
@@ -3993,7 +3973,13 @@
               <w:rPr>
                 <w:rFonts w:ascii="Times New Roman" w:eastAsia="Times New Roman" w:hAnsi="Times New Roman" w:cs="Times New Roman"/>
               </w:rPr>
-              <w:t>As a user, I want to be able to view all of George Eliot’s raw journals</w:t>
+              <w:t>As an admin, I want to be able to add, modify, or delete journal entries</w:t>
+            </w:r>
+            <w:r>
+              <w:rPr>
+                <w:rFonts w:ascii="Times New Roman" w:eastAsia="Times New Roman" w:hAnsi="Times New Roman" w:cs="Times New Roman"/>
+              </w:rPr>
+              <w:t xml:space="preserve"> in real-time. </w:t>
             </w:r>
           </w:p>
         </w:tc>
@@ -4035,7 +4021,21 @@
               <w:rPr>
                 <w:rFonts w:ascii="Times New Roman" w:eastAsia="Times New Roman" w:hAnsi="Times New Roman" w:cs="Times New Roman"/>
               </w:rPr>
-              <w:t xml:space="preserve">The homepage toolbar will include an interactable title ‘Journals’ that will allow users to click and navigate to a new page. The new page will include a list of years that the user can click on. This will expand that year showcasing all the journals George Eliot authored that year. </w:t>
+              <w:t xml:space="preserve">From the administrative side of the website, admin will be able to directly add/edit/remove journal entries to the Journals category. The </w:t>
+            </w:r>
+            <w:proofErr w:type="spellStart"/>
+            <w:r>
+              <w:rPr>
+                <w:rFonts w:ascii="Times New Roman" w:eastAsia="Times New Roman" w:hAnsi="Times New Roman" w:cs="Times New Roman"/>
+              </w:rPr>
+              <w:t>Okema</w:t>
+            </w:r>
+            <w:proofErr w:type="spellEnd"/>
+            <w:r>
+              <w:rPr>
+                <w:rFonts w:ascii="Times New Roman" w:eastAsia="Times New Roman" w:hAnsi="Times New Roman" w:cs="Times New Roman"/>
+              </w:rPr>
+              <w:t xml:space="preserve"> webtool should push changes to the site every 5 minutes or so </w:t>
             </w:r>
           </w:p>
         </w:tc>
@@ -4083,7 +4083,7 @@
               <w:rPr>
                 <w:rFonts w:ascii="Times New Roman" w:eastAsia="Times New Roman" w:hAnsi="Times New Roman" w:cs="Times New Roman"/>
               </w:rPr>
-              <w:t>5</w:t>
+              <w:t>40</w:t>
             </w:r>
           </w:p>
           <w:p>
@@ -4192,49 +4192,13 @@
         </w:tc>
       </w:tr>
     </w:tbl>
-    <w:p>
-      <w:pPr>
-        <w:rPr>
-          <w:rFonts w:asciiTheme="majorHAnsi" w:eastAsiaTheme="majorEastAsia" w:hAnsiTheme="majorHAnsi" w:cstheme="majorBidi"/>
-          <w:b/>
-          <w:color w:val="2F5496" w:themeColor="accent1" w:themeShade="BF"/>
-          <w:sz w:val="40"/>
-          <w:szCs w:val="32"/>
-        </w:rPr>
-      </w:pPr>
-    </w:p>
-    <w:p>
-      <w:pPr>
-        <w:rPr>
-          <w:rFonts w:asciiTheme="majorHAnsi" w:eastAsiaTheme="majorEastAsia" w:hAnsiTheme="majorHAnsi" w:cstheme="majorBidi"/>
-          <w:b/>
-          <w:color w:val="2F5496" w:themeColor="accent1" w:themeShade="BF"/>
-          <w:sz w:val="40"/>
-          <w:szCs w:val="32"/>
-        </w:rPr>
-      </w:pPr>
-      <w:r>
-        <w:rPr>
-          <w:rFonts w:asciiTheme="majorHAnsi" w:eastAsiaTheme="majorEastAsia" w:hAnsiTheme="majorHAnsi" w:cstheme="majorBidi"/>
-          <w:b/>
-          <w:color w:val="2F5496" w:themeColor="accent1" w:themeShade="BF"/>
-          <w:sz w:val="40"/>
-          <w:szCs w:val="32"/>
-        </w:rPr>
+    <w:p/>
+    <w:p>
+      <w:r>
         <w:br w:type="page"/>
       </w:r>
     </w:p>
-    <w:p>
-      <w:pPr>
-        <w:rPr>
-          <w:rFonts w:asciiTheme="majorHAnsi" w:eastAsiaTheme="majorEastAsia" w:hAnsiTheme="majorHAnsi" w:cstheme="majorBidi"/>
-          <w:b/>
-          <w:color w:val="2F5496" w:themeColor="accent1" w:themeShade="BF"/>
-          <w:sz w:val="40"/>
-          <w:szCs w:val="32"/>
-        </w:rPr>
-      </w:pPr>
-    </w:p>
+    <w:p/>
     <w:tbl>
       <w:tblPr>
         <w:tblW w:w="9360" w:type="dxa"/>
@@ -4301,7 +4265,7 @@
               <w:rPr>
                 <w:rFonts w:ascii="Times New Roman" w:eastAsia="Times New Roman" w:hAnsi="Times New Roman" w:cs="Times New Roman"/>
               </w:rPr>
-              <w:t xml:space="preserve"> – Journal Page Interaction</w:t>
+              <w:t xml:space="preserve"> – Journal Web Navigation </w:t>
             </w:r>
           </w:p>
         </w:tc>
@@ -4346,7 +4310,7 @@
               <w:rPr>
                 <w:rFonts w:ascii="Times New Roman" w:eastAsia="Times New Roman" w:hAnsi="Times New Roman" w:cs="Times New Roman"/>
               </w:rPr>
-              <w:t>As a user, I want to be able to be able to read each journal entry easily</w:t>
+              <w:t>As a user, I want to be able to view all of George Eliot’s raw journals</w:t>
             </w:r>
           </w:p>
         </w:tc>
@@ -4388,7 +4352,7 @@
               <w:rPr>
                 <w:rFonts w:ascii="Times New Roman" w:eastAsia="Times New Roman" w:hAnsi="Times New Roman" w:cs="Times New Roman"/>
               </w:rPr>
-              <w:t xml:space="preserve">Users can navigate to the Journals page and do a default, empty entry, search to view all 1,878 journal entries. Entries will be returned in a formatted fashion that will help users easily delimit the information they are looking for.  </w:t>
+              <w:t xml:space="preserve">The homepage toolbar will include an interactable title ‘Journals’ that will allow users to click and navigate to a new page. The new page will include a list of years that the user can click on. This will expand that year showcasing all the journals George Eliot authored that year. </w:t>
             </w:r>
           </w:p>
         </w:tc>
@@ -4436,7 +4400,7 @@
               <w:rPr>
                 <w:rFonts w:ascii="Times New Roman" w:eastAsia="Times New Roman" w:hAnsi="Times New Roman" w:cs="Times New Roman"/>
               </w:rPr>
-              <w:t>40</w:t>
+              <w:t>5</w:t>
             </w:r>
           </w:p>
           <w:p>
@@ -4455,7 +4419,7 @@
               <w:rPr>
                 <w:rFonts w:ascii="Times New Roman" w:eastAsia="Times New Roman" w:hAnsi="Times New Roman" w:cs="Times New Roman"/>
               </w:rPr>
-              <w:t>20</w:t>
+              <w:t>3</w:t>
             </w:r>
           </w:p>
         </w:tc>
@@ -4497,7 +4461,7 @@
               <w:rPr>
                 <w:rFonts w:ascii="Times New Roman" w:eastAsia="Times New Roman" w:hAnsi="Times New Roman" w:cs="Times New Roman"/>
               </w:rPr>
-              <w:t>1</w:t>
+              <w:t>2</w:t>
             </w:r>
           </w:p>
         </w:tc>
@@ -4739,13 +4703,13 @@
               <w:rPr>
                 <w:rFonts w:ascii="Times New Roman" w:eastAsia="Times New Roman" w:hAnsi="Times New Roman" w:cs="Times New Roman"/>
               </w:rPr>
-              <w:t xml:space="preserve">I will develop a way to display the searched data in a way that highlights the keyword(s) and dates, allows searchability by ‘book’ to further delimit search results, and add color to the page to create a more professional appearance. </w:t>
-            </w:r>
-            <w:r>
-              <w:rPr>
-                <w:rFonts w:ascii="Times New Roman" w:eastAsia="Times New Roman" w:hAnsi="Times New Roman" w:cs="Times New Roman"/>
-              </w:rPr>
-              <w:t xml:space="preserve"> </w:t>
+              <w:t>I will develop a way to display the searched data in a way that highlights the keyword(s) and dates</w:t>
+            </w:r>
+            <w:r>
+              <w:rPr>
+                <w:rFonts w:ascii="Times New Roman" w:eastAsia="Times New Roman" w:hAnsi="Times New Roman" w:cs="Times New Roman"/>
+              </w:rPr>
+              <w:t xml:space="preserve">. I would also like any links to be displayed as a hyper link and cross reference with the chronology.  </w:t>
             </w:r>
           </w:p>
         </w:tc>
@@ -4979,8 +4943,13 @@
       </w:r>
       <w:proofErr w:type="spellEnd"/>
       <w:r>
-        <w:t>, PHP, and CSS for this web-development project</w:t>
-      </w:r>
+        <w:t xml:space="preserve">, PHP, and CSS for this web-development </w:t>
+      </w:r>
+      <w:proofErr w:type="gramStart"/>
+      <w:r>
+        <w:t>project</w:t>
+      </w:r>
+      <w:proofErr w:type="gramEnd"/>
     </w:p>
     <w:p>
       <w:pPr>
@@ -5445,7 +5414,23 @@
       </w:r>
       <w:proofErr w:type="spellEnd"/>
       <w:r>
-        <w:t xml:space="preserve"> into the .csv file.. because of this it is likely that we will have to develop an entirely different method of approach and pull from a web-hosted source, though I am not entirely sure how this will function just yet. Worst case, we can remove all ‘new-lines’ from the .csv file and indicate new lines using something different. </w:t>
+        <w:t xml:space="preserve"> into the .csv </w:t>
+      </w:r>
+      <w:proofErr w:type="gramStart"/>
+      <w:r>
+        <w:t>file..</w:t>
+      </w:r>
+      <w:proofErr w:type="gramEnd"/>
+      <w:r>
+        <w:t xml:space="preserve"> because of this it is likely that we will have to develop an entirely different method of approach and pull from a web-hosted source, though I am not entirely sure how this will function just yet. Worst case, we can remove all ‘</w:t>
+      </w:r>
+      <w:proofErr w:type="gramStart"/>
+      <w:r>
+        <w:t>new-lines</w:t>
+      </w:r>
+      <w:proofErr w:type="gramEnd"/>
+      <w:r>
+        <w:t xml:space="preserve">’ from the .csv file and indicate new lines using something different. </w:t>
       </w:r>
     </w:p>
     <w:p>
@@ -5632,10 +5617,7 @@
         <w:ind w:left="360"/>
       </w:pPr>
       <w:r>
-        <w:t>February</w:t>
-      </w:r>
-      <w:r>
-        <w:t xml:space="preserve"> 8</w:t>
+        <w:t>February 8</w:t>
       </w:r>
       <w:r>
         <w:rPr>
@@ -5647,7 +5629,15 @@
         <w:t xml:space="preserve">: </w:t>
       </w:r>
       <w:r>
-        <w:t xml:space="preserve">Created a private-playground on the live site that is hidden from user view, enabling me to see real time updates and changes I make to the code. Was able to create a simplified .csv file hosting the George Eliot Journal data to use with code. A successful proof of concept was established with a formatted display from the site-hosted source file and searchability. </w:t>
+        <w:t xml:space="preserve">Created a </w:t>
+      </w:r>
+      <w:proofErr w:type="gramStart"/>
+      <w:r>
+        <w:t>private-playground</w:t>
+      </w:r>
+      <w:proofErr w:type="gramEnd"/>
+      <w:r>
+        <w:t xml:space="preserve"> on the live site that is hidden from user view, enabling me to see real time updates and changes I make to the code. Was able to create a simplified .csv file hosting the George Eliot Journal data to use with code. A successful proof of concept was established with a formatted display from the site-hosted source file and searchability. </w:t>
       </w:r>
     </w:p>
     <w:p>
@@ -5660,10 +5650,7 @@
         <w:ind w:left="360"/>
       </w:pPr>
       <w:r>
-        <w:t>February</w:t>
-      </w:r>
-      <w:r>
-        <w:t xml:space="preserve"> 9</w:t>
+        <w:t>February 9</w:t>
       </w:r>
       <w:r>
         <w:rPr>
@@ -5675,7 +5662,23 @@
         <w:t>:</w:t>
       </w:r>
       <w:r>
-        <w:t xml:space="preserve"> Testing revealed a bug in search formatting due to unsupported ‘new-lines’ in csv files, but the presence of them in cells because of copy &amp; paste functionality. Met with graduate development team for a solution, but was unable to find an easy way to resolve this. </w:t>
+        <w:t xml:space="preserve"> Testing revealed a bug in search formatting due to unsupported ‘</w:t>
+      </w:r>
+      <w:proofErr w:type="gramStart"/>
+      <w:r>
+        <w:t>new-lines</w:t>
+      </w:r>
+      <w:proofErr w:type="gramEnd"/>
+      <w:r>
+        <w:t xml:space="preserve">’ in csv files, but the presence of them in cells because of copy &amp; paste functionality. Met with graduate development team for a </w:t>
+      </w:r>
+      <w:proofErr w:type="gramStart"/>
+      <w:r>
+        <w:t>solution, but</w:t>
+      </w:r>
+      <w:proofErr w:type="gramEnd"/>
+      <w:r>
+        <w:t xml:space="preserve"> was unable to find an easy way to resolve this. </w:t>
       </w:r>
     </w:p>
     <w:p>
@@ -5688,10 +5691,7 @@
         <w:ind w:left="360"/>
       </w:pPr>
       <w:r>
-        <w:t>February</w:t>
-      </w:r>
-      <w:r>
-        <w:t xml:space="preserve"> 14</w:t>
+        <w:t>February 14</w:t>
       </w:r>
       <w:r>
         <w:rPr>
@@ -5706,7 +5706,23 @@
         <w:t xml:space="preserve"> Met with Dr Bev and Brad to go over proof of concept. </w:t>
       </w:r>
       <w:r>
-        <w:t xml:space="preserve">Showed the good and ‘the bad’. Discussed possibly needing to come up with an entirely new solution to the project that doesn’t use .csv files, but uses web-hosting. This would be incredibly more complicated, but would yield easier backend useability. Was given approval on proof of concept. </w:t>
+        <w:t xml:space="preserve">Showed the good and ‘the bad’. Discussed possibly needing to come up with an entirely new solution to the project that doesn’t use .csv </w:t>
+      </w:r>
+      <w:proofErr w:type="gramStart"/>
+      <w:r>
+        <w:t>files, but</w:t>
+      </w:r>
+      <w:proofErr w:type="gramEnd"/>
+      <w:r>
+        <w:t xml:space="preserve"> uses web-hosting. This would be incredibly more </w:t>
+      </w:r>
+      <w:proofErr w:type="gramStart"/>
+      <w:r>
+        <w:t>complicated, but</w:t>
+      </w:r>
+      <w:proofErr w:type="gramEnd"/>
+      <w:r>
+        <w:t xml:space="preserve"> would yield easier backend useability. Was given approval on proof of concept. </w:t>
       </w:r>
     </w:p>
     <w:p>
@@ -5719,10 +5735,7 @@
         <w:ind w:left="360"/>
       </w:pPr>
       <w:r>
-        <w:t>February</w:t>
-      </w:r>
-      <w:r>
-        <w:t xml:space="preserve"> 17</w:t>
+        <w:t>February 17</w:t>
       </w:r>
       <w:r>
         <w:rPr>
@@ -5743,10 +5756,7 @@
         <w:ind w:left="360"/>
       </w:pPr>
       <w:r>
-        <w:t>February</w:t>
-      </w:r>
-      <w:r>
-        <w:t xml:space="preserve"> 21</w:t>
+        <w:t>February 21</w:t>
       </w:r>
       <w:r>
         <w:rPr>
@@ -5977,10 +5987,10 @@
           <w:noProof/>
         </w:rPr>
         <w:drawing>
-          <wp:inline distT="0" distB="0" distL="0" distR="0" wp14:anchorId="3DCDF886" wp14:editId="7AAA214B">
-            <wp:extent cx="4088240" cy="4277802"/>
-            <wp:effectExtent l="0" t="0" r="1270" b="2540"/>
-            <wp:docPr id="14" name="Picture 14" descr="Text&#10;&#10;Description automatically generated"/>
+          <wp:inline distT="0" distB="0" distL="0" distR="0" wp14:anchorId="6DF13CC5" wp14:editId="468E116C">
+            <wp:extent cx="5943600" cy="2518410"/>
+            <wp:effectExtent l="0" t="0" r="0" b="0"/>
+            <wp:docPr id="4" name="Picture 4"/>
             <wp:cNvGraphicFramePr>
               <a:graphicFrameLocks xmlns:a="http://schemas.openxmlformats.org/drawingml/2006/main" noChangeAspect="1"/>
             </wp:cNvGraphicFramePr>
@@ -5988,7 +5998,7 @@
               <a:graphicData uri="http://schemas.openxmlformats.org/drawingml/2006/picture">
                 <pic:pic xmlns:pic="http://schemas.openxmlformats.org/drawingml/2006/picture">
                   <pic:nvPicPr>
-                    <pic:cNvPr id="14" name="Picture 14" descr="Text&#10;&#10;Description automatically generated"/>
+                    <pic:cNvPr id="4" name="Picture 4"/>
                     <pic:cNvPicPr/>
                   </pic:nvPicPr>
                   <pic:blipFill>
@@ -6006,7 +6016,7 @@
                   <pic:spPr>
                     <a:xfrm>
                       <a:off x="0" y="0"/>
-                      <a:ext cx="4103820" cy="4294105"/>
+                      <a:ext cx="5943600" cy="2518410"/>
                     </a:xfrm>
                     <a:prstGeom prst="rect">
                       <a:avLst/>

</xml_diff>